<commit_message>
Updated the requirements i had reached @ 9:27
</commit_message>
<xml_diff>
--- a/Requirements for Project.docx
+++ b/Requirements for Project.docx
@@ -1,10 +1,10 @@
 
 <file path=word/document.xml><?xml version="1.0" encoding="utf-8"?>
-<w:document xmlns:wpc="http://schemas.microsoft.com/office/word/2010/wordprocessingCanvas" xmlns:cx="http://schemas.microsoft.com/office/drawing/2014/chartex" xmlns:cx1="http://schemas.microsoft.com/office/drawing/2015/9/8/chartex" xmlns:cx2="http://schemas.microsoft.com/office/drawing/2015/10/21/chartex" xmlns:cx3="http://schemas.microsoft.com/office/drawing/2016/5/9/chartex" xmlns:cx4="http://schemas.microsoft.com/office/drawing/2016/5/10/chartex" xmlns:cx5="http://schemas.microsoft.com/office/drawing/2016/5/11/chartex" xmlns:cx6="http://schemas.microsoft.com/office/drawing/2016/5/12/chartex" xmlns:cx7="http://schemas.microsoft.com/office/drawing/2016/5/13/chartex" xmlns:cx8="http://schemas.microsoft.com/office/drawing/2016/5/14/chartex" xmlns:mc="http://schemas.openxmlformats.org/markup-compatibility/2006" xmlns:aink="http://schemas.microsoft.com/office/drawing/2016/ink" xmlns:am3d="http://schemas.microsoft.com/office/drawing/2017/model3d" xmlns:o="urn:schemas-microsoft-com:office:office" xmlns:oel="http://schemas.microsoft.com/office/2019/extlst" xmlns:r="http://schemas.openxmlformats.org/officeDocument/2006/relationships" xmlns:m="http://schemas.openxmlformats.org/officeDocument/2006/math" xmlns:v="urn:schemas-microsoft-com:vml" xmlns:wp14="http://schemas.microsoft.com/office/word/2010/wordprocessingDrawing" xmlns:wp="http://schemas.openxmlformats.org/drawingml/2006/wordprocessingDrawing" xmlns:w10="urn:schemas-microsoft-com:office:word" xmlns:w="http://schemas.openxmlformats.org/wordprocessingml/2006/main" xmlns:w14="http://schemas.microsoft.com/office/word/2010/wordml" xmlns:w15="http://schemas.microsoft.com/office/word/2012/wordml" xmlns:w16cex="http://schemas.microsoft.com/office/word/2018/wordml/cex" xmlns:w16cid="http://schemas.microsoft.com/office/word/2016/wordml/cid" xmlns:w16="http://schemas.microsoft.com/office/word/2018/wordml" xmlns:w16sdtdh="http://schemas.microsoft.com/office/word/2020/wordml/sdtdatahash" xmlns:w16se="http://schemas.microsoft.com/office/word/2015/wordml/symex" xmlns:wpg="http://schemas.microsoft.com/office/word/2010/wordprocessingGroup" xmlns:wpi="http://schemas.microsoft.com/office/word/2010/wordprocessingInk" xmlns:wne="http://schemas.microsoft.com/office/word/2006/wordml" xmlns:wps="http://schemas.microsoft.com/office/word/2010/wordprocessingShape" mc:Ignorable="w14 w15 w16se w16cid w16 w16cex w16sdtdh wp14">
+<w:document xmlns:wpc="http://schemas.microsoft.com/office/word/2010/wordprocessingCanvas" xmlns:cx="http://schemas.microsoft.com/office/drawing/2014/chartex" xmlns:cx1="http://schemas.microsoft.com/office/drawing/2015/9/8/chartex" xmlns:cx2="http://schemas.microsoft.com/office/drawing/2015/10/21/chartex" xmlns:cx3="http://schemas.microsoft.com/office/drawing/2016/5/9/chartex" xmlns:cx4="http://schemas.microsoft.com/office/drawing/2016/5/10/chartex" xmlns:cx5="http://schemas.microsoft.com/office/drawing/2016/5/11/chartex" xmlns:cx6="http://schemas.microsoft.com/office/drawing/2016/5/12/chartex" xmlns:cx7="http://schemas.microsoft.com/office/drawing/2016/5/13/chartex" xmlns:cx8="http://schemas.microsoft.com/office/drawing/2016/5/14/chartex" xmlns:mc="http://schemas.openxmlformats.org/markup-compatibility/2006" xmlns:aink="http://schemas.microsoft.com/office/drawing/2016/ink" xmlns:am3d="http://schemas.microsoft.com/office/drawing/2017/model3d" xmlns:o="urn:schemas-microsoft-com:office:office" xmlns:r="http://schemas.openxmlformats.org/officeDocument/2006/relationships" xmlns:m="http://schemas.openxmlformats.org/officeDocument/2006/math" xmlns:v="urn:schemas-microsoft-com:vml" xmlns:wp14="http://schemas.microsoft.com/office/word/2010/wordprocessingDrawing" xmlns:wp="http://schemas.openxmlformats.org/drawingml/2006/wordprocessingDrawing" xmlns:w10="urn:schemas-microsoft-com:office:word" xmlns:w="http://schemas.openxmlformats.org/wordprocessingml/2006/main" xmlns:w14="http://schemas.microsoft.com/office/word/2010/wordml" xmlns:w15="http://schemas.microsoft.com/office/word/2012/wordml" xmlns:w16cex="http://schemas.microsoft.com/office/word/2018/wordml/cex" xmlns:w16cid="http://schemas.microsoft.com/office/word/2016/wordml/cid" xmlns:w16="http://schemas.microsoft.com/office/word/2018/wordml" xmlns:w16sdtdh="http://schemas.microsoft.com/office/word/2020/wordml/sdtdatahash" xmlns:w16se="http://schemas.microsoft.com/office/word/2015/wordml/symex" xmlns:wpg="http://schemas.microsoft.com/office/word/2010/wordprocessingGroup" xmlns:wpi="http://schemas.microsoft.com/office/word/2010/wordprocessingInk" xmlns:wne="http://schemas.microsoft.com/office/word/2006/wordml" xmlns:wps="http://schemas.microsoft.com/office/word/2010/wordprocessingShape" mc:Ignorable="w14 w15 w16se w16cid w16 w16cex w16sdtdh wp14">
   <w:body>
     <w:p>
       <w:pPr>
-        <w:pStyle w:val="Title"/>
+        <w:pStyle w:val="Titel"/>
         <w:rPr>
           <w:lang w:val="en-US"/>
         </w:rPr>
@@ -18,7 +18,7 @@
     </w:p>
     <w:p>
       <w:pPr>
-        <w:pStyle w:val="ListParagraph"/>
+        <w:pStyle w:val="Listeafsnit"/>
         <w:numPr>
           <w:ilvl w:val="0"/>
           <w:numId w:val="1"/>
@@ -62,7 +62,7 @@
     </w:p>
     <w:p>
       <w:pPr>
-        <w:pStyle w:val="ListParagraph"/>
+        <w:pStyle w:val="Listeafsnit"/>
         <w:numPr>
           <w:ilvl w:val="0"/>
           <w:numId w:val="1"/>
@@ -99,18 +99,20 @@
     </w:p>
     <w:p>
       <w:pPr>
-        <w:pStyle w:val="ListParagraph"/>
+        <w:pStyle w:val="Listeafsnit"/>
         <w:numPr>
           <w:ilvl w:val="0"/>
           <w:numId w:val="1"/>
         </w:numPr>
         <w:spacing w:after="0"/>
         <w:rPr>
+          <w:color w:val="FF0000"/>
           <w:lang w:val="en-US"/>
         </w:rPr>
       </w:pPr>
       <w:r>
         <w:rPr>
+          <w:color w:val="FF0000"/>
           <w:lang w:val="en-US"/>
         </w:rPr>
         <w:t>Prediction function</w:t>
@@ -118,7 +120,7 @@
     </w:p>
     <w:p>
       <w:pPr>
-        <w:pStyle w:val="ListParagraph"/>
+        <w:pStyle w:val="Listeafsnit"/>
         <w:numPr>
           <w:ilvl w:val="0"/>
           <w:numId w:val="1"/>
@@ -154,7 +156,7 @@
 </file>
 
 <file path=word/numbering.xml><?xml version="1.0" encoding="utf-8"?>
-<w:numbering xmlns:wpc="http://schemas.microsoft.com/office/word/2010/wordprocessingCanvas" xmlns:cx="http://schemas.microsoft.com/office/drawing/2014/chartex" xmlns:cx1="http://schemas.microsoft.com/office/drawing/2015/9/8/chartex" xmlns:cx2="http://schemas.microsoft.com/office/drawing/2015/10/21/chartex" xmlns:cx3="http://schemas.microsoft.com/office/drawing/2016/5/9/chartex" xmlns:cx4="http://schemas.microsoft.com/office/drawing/2016/5/10/chartex" xmlns:cx5="http://schemas.microsoft.com/office/drawing/2016/5/11/chartex" xmlns:cx6="http://schemas.microsoft.com/office/drawing/2016/5/12/chartex" xmlns:cx7="http://schemas.microsoft.com/office/drawing/2016/5/13/chartex" xmlns:cx8="http://schemas.microsoft.com/office/drawing/2016/5/14/chartex" xmlns:mc="http://schemas.openxmlformats.org/markup-compatibility/2006" xmlns:aink="http://schemas.microsoft.com/office/drawing/2016/ink" xmlns:am3d="http://schemas.microsoft.com/office/drawing/2017/model3d" xmlns:o="urn:schemas-microsoft-com:office:office" xmlns:oel="http://schemas.microsoft.com/office/2019/extlst" xmlns:r="http://schemas.openxmlformats.org/officeDocument/2006/relationships" xmlns:m="http://schemas.openxmlformats.org/officeDocument/2006/math" xmlns:v="urn:schemas-microsoft-com:vml" xmlns:wp14="http://schemas.microsoft.com/office/word/2010/wordprocessingDrawing" xmlns:wp="http://schemas.openxmlformats.org/drawingml/2006/wordprocessingDrawing" xmlns:w10="urn:schemas-microsoft-com:office:word" xmlns:w="http://schemas.openxmlformats.org/wordprocessingml/2006/main" xmlns:w14="http://schemas.microsoft.com/office/word/2010/wordml" xmlns:w15="http://schemas.microsoft.com/office/word/2012/wordml" xmlns:w16cex="http://schemas.microsoft.com/office/word/2018/wordml/cex" xmlns:w16cid="http://schemas.microsoft.com/office/word/2016/wordml/cid" xmlns:w16="http://schemas.microsoft.com/office/word/2018/wordml" xmlns:w16sdtdh="http://schemas.microsoft.com/office/word/2020/wordml/sdtdatahash" xmlns:w16se="http://schemas.microsoft.com/office/word/2015/wordml/symex" xmlns:wpg="http://schemas.microsoft.com/office/word/2010/wordprocessingGroup" xmlns:wpi="http://schemas.microsoft.com/office/word/2010/wordprocessingInk" xmlns:wne="http://schemas.microsoft.com/office/word/2006/wordml" xmlns:wps="http://schemas.microsoft.com/office/word/2010/wordprocessingShape" mc:Ignorable="w14 w15 w16se w16cid w16 w16cex w16sdtdh wp14">
+<w:numbering xmlns:wpc="http://schemas.microsoft.com/office/word/2010/wordprocessingCanvas" xmlns:cx="http://schemas.microsoft.com/office/drawing/2014/chartex" xmlns:cx1="http://schemas.microsoft.com/office/drawing/2015/9/8/chartex" xmlns:cx2="http://schemas.microsoft.com/office/drawing/2015/10/21/chartex" xmlns:cx3="http://schemas.microsoft.com/office/drawing/2016/5/9/chartex" xmlns:cx4="http://schemas.microsoft.com/office/drawing/2016/5/10/chartex" xmlns:cx5="http://schemas.microsoft.com/office/drawing/2016/5/11/chartex" xmlns:cx6="http://schemas.microsoft.com/office/drawing/2016/5/12/chartex" xmlns:cx7="http://schemas.microsoft.com/office/drawing/2016/5/13/chartex" xmlns:cx8="http://schemas.microsoft.com/office/drawing/2016/5/14/chartex" xmlns:mc="http://schemas.openxmlformats.org/markup-compatibility/2006" xmlns:aink="http://schemas.microsoft.com/office/drawing/2016/ink" xmlns:am3d="http://schemas.microsoft.com/office/drawing/2017/model3d" xmlns:o="urn:schemas-microsoft-com:office:office" xmlns:r="http://schemas.openxmlformats.org/officeDocument/2006/relationships" xmlns:m="http://schemas.openxmlformats.org/officeDocument/2006/math" xmlns:v="urn:schemas-microsoft-com:vml" xmlns:wp14="http://schemas.microsoft.com/office/word/2010/wordprocessingDrawing" xmlns:wp="http://schemas.openxmlformats.org/drawingml/2006/wordprocessingDrawing" xmlns:w10="urn:schemas-microsoft-com:office:word" xmlns:w="http://schemas.openxmlformats.org/wordprocessingml/2006/main" xmlns:w14="http://schemas.microsoft.com/office/word/2010/wordml" xmlns:w15="http://schemas.microsoft.com/office/word/2012/wordml" xmlns:w16cex="http://schemas.microsoft.com/office/word/2018/wordml/cex" xmlns:w16cid="http://schemas.microsoft.com/office/word/2016/wordml/cid" xmlns:w16="http://schemas.microsoft.com/office/word/2018/wordml" xmlns:w16sdtdh="http://schemas.microsoft.com/office/word/2020/wordml/sdtdatahash" xmlns:w16se="http://schemas.microsoft.com/office/word/2015/wordml/symex" xmlns:wpg="http://schemas.microsoft.com/office/word/2010/wordprocessingGroup" xmlns:wpi="http://schemas.microsoft.com/office/word/2010/wordprocessingInk" xmlns:wne="http://schemas.microsoft.com/office/word/2006/wordml" xmlns:wps="http://schemas.microsoft.com/office/word/2010/wordprocessingShape" mc:Ignorable="w14 w15 w16se w16cid w16 w16cex w16sdtdh wp14">
   <w:abstractNum w:abstractNumId="0" w15:restartNumberingAfterBreak="0">
     <w:nsid w:val="26387202"/>
     <w:multiLevelType w:val="hybridMultilevel"/>
@@ -268,7 +270,7 @@
       </w:rPr>
     </w:lvl>
   </w:abstractNum>
-  <w:num w:numId="1" w16cid:durableId="592782585">
+  <w:num w:numId="1">
     <w:abstractNumId w:val="0"/>
   </w:num>
 </w:numbering>
@@ -282,7 +284,7 @@
         <w:rFonts w:asciiTheme="minorHAnsi" w:eastAsiaTheme="minorEastAsia" w:hAnsiTheme="minorHAnsi" w:cstheme="minorBidi"/>
         <w:sz w:val="22"/>
         <w:szCs w:val="22"/>
-        <w:lang w:val="en-DK" w:eastAsia="ja-JP" w:bidi="ar-SA"/>
+        <w:lang w:eastAsia="ja-JP" w:bidi="ar-SA"/>
       </w:rPr>
     </w:rPrDefault>
     <w:pPrDefault>
@@ -673,11 +675,11 @@
     <w:name w:val="Normal"/>
     <w:qFormat/>
   </w:style>
-  <w:style w:type="paragraph" w:styleId="Heading2">
+  <w:style w:type="paragraph" w:styleId="Overskrift2">
     <w:name w:val="heading 2"/>
     <w:basedOn w:val="Normal"/>
     <w:next w:val="Normal"/>
-    <w:link w:val="Heading2Char"/>
+    <w:link w:val="Overskrift2Tegn"/>
     <w:uiPriority w:val="9"/>
     <w:unhideWhenUsed/>
     <w:qFormat/>
@@ -695,11 +697,11 @@
       <w:szCs w:val="26"/>
     </w:rPr>
   </w:style>
-  <w:style w:type="paragraph" w:styleId="Heading3">
+  <w:style w:type="paragraph" w:styleId="Overskrift3">
     <w:name w:val="heading 3"/>
     <w:basedOn w:val="Normal"/>
     <w:next w:val="Normal"/>
-    <w:link w:val="Heading3Char"/>
+    <w:link w:val="Overskrift3Tegn"/>
     <w:uiPriority w:val="9"/>
     <w:unhideWhenUsed/>
     <w:qFormat/>
@@ -717,11 +719,11 @@
       <w:szCs w:val="24"/>
     </w:rPr>
   </w:style>
-  <w:style w:type="paragraph" w:styleId="Heading4">
+  <w:style w:type="paragraph" w:styleId="Overskrift4">
     <w:name w:val="heading 4"/>
     <w:basedOn w:val="Normal"/>
     <w:next w:val="Normal"/>
-    <w:link w:val="Heading4Char"/>
+    <w:link w:val="Overskrift4Tegn"/>
     <w:uiPriority w:val="9"/>
     <w:unhideWhenUsed/>
     <w:qFormat/>
@@ -739,11 +741,11 @@
       <w:color w:val="2F5496" w:themeColor="accent1" w:themeShade="BF"/>
     </w:rPr>
   </w:style>
-  <w:style w:type="paragraph" w:styleId="Heading5">
+  <w:style w:type="paragraph" w:styleId="Overskrift5">
     <w:name w:val="heading 5"/>
     <w:basedOn w:val="Normal"/>
     <w:next w:val="Normal"/>
-    <w:link w:val="Heading5Char"/>
+    <w:link w:val="Overskrift5Tegn"/>
     <w:uiPriority w:val="9"/>
     <w:unhideWhenUsed/>
     <w:qFormat/>
@@ -759,13 +761,13 @@
       <w:color w:val="2F5496" w:themeColor="accent1" w:themeShade="BF"/>
     </w:rPr>
   </w:style>
-  <w:style w:type="character" w:default="1" w:styleId="DefaultParagraphFont">
+  <w:style w:type="character" w:default="1" w:styleId="Standardskrifttypeiafsnit">
     <w:name w:val="Default Paragraph Font"/>
     <w:uiPriority w:val="1"/>
     <w:semiHidden/>
     <w:unhideWhenUsed/>
   </w:style>
-  <w:style w:type="table" w:default="1" w:styleId="TableNormal">
+  <w:style w:type="table" w:default="1" w:styleId="Tabel-Normal">
     <w:name w:val="Normal Table"/>
     <w:uiPriority w:val="99"/>
     <w:semiHidden/>
@@ -780,17 +782,17 @@
       </w:tblCellMar>
     </w:tblPr>
   </w:style>
-  <w:style w:type="numbering" w:default="1" w:styleId="NoList">
+  <w:style w:type="numbering" w:default="1" w:styleId="Ingenoversigt">
     <w:name w:val="No List"/>
     <w:uiPriority w:val="99"/>
     <w:semiHidden/>
     <w:unhideWhenUsed/>
   </w:style>
-  <w:style w:type="paragraph" w:styleId="Title">
+  <w:style w:type="paragraph" w:styleId="Titel">
     <w:name w:val="Title"/>
     <w:basedOn w:val="Normal"/>
     <w:next w:val="Normal"/>
-    <w:link w:val="TitleChar"/>
+    <w:link w:val="TitelTegn"/>
     <w:uiPriority w:val="10"/>
     <w:qFormat/>
     <w:rsid w:val="00302795"/>
@@ -806,10 +808,10 @@
       <w:szCs w:val="56"/>
     </w:rPr>
   </w:style>
-  <w:style w:type="character" w:customStyle="1" w:styleId="TitleChar">
-    <w:name w:val="Title Char"/>
-    <w:basedOn w:val="DefaultParagraphFont"/>
-    <w:link w:val="Title"/>
+  <w:style w:type="character" w:customStyle="1" w:styleId="TitelTegn">
+    <w:name w:val="Titel Tegn"/>
+    <w:basedOn w:val="Standardskrifttypeiafsnit"/>
+    <w:link w:val="Titel"/>
     <w:uiPriority w:val="10"/>
     <w:rsid w:val="00302795"/>
     <w:rPr>
@@ -820,10 +822,10 @@
       <w:szCs w:val="56"/>
     </w:rPr>
   </w:style>
-  <w:style w:type="character" w:customStyle="1" w:styleId="Heading2Char">
-    <w:name w:val="Heading 2 Char"/>
-    <w:basedOn w:val="DefaultParagraphFont"/>
-    <w:link w:val="Heading2"/>
+  <w:style w:type="character" w:customStyle="1" w:styleId="Overskrift2Tegn">
+    <w:name w:val="Overskrift 2 Tegn"/>
+    <w:basedOn w:val="Standardskrifttypeiafsnit"/>
+    <w:link w:val="Overskrift2"/>
     <w:uiPriority w:val="9"/>
     <w:rsid w:val="00302795"/>
     <w:rPr>
@@ -833,10 +835,10 @@
       <w:szCs w:val="26"/>
     </w:rPr>
   </w:style>
-  <w:style w:type="character" w:customStyle="1" w:styleId="Heading3Char">
-    <w:name w:val="Heading 3 Char"/>
-    <w:basedOn w:val="DefaultParagraphFont"/>
-    <w:link w:val="Heading3"/>
+  <w:style w:type="character" w:customStyle="1" w:styleId="Overskrift3Tegn">
+    <w:name w:val="Overskrift 3 Tegn"/>
+    <w:basedOn w:val="Standardskrifttypeiafsnit"/>
+    <w:link w:val="Overskrift3"/>
     <w:uiPriority w:val="9"/>
     <w:rsid w:val="00302795"/>
     <w:rPr>
@@ -846,10 +848,10 @@
       <w:szCs w:val="24"/>
     </w:rPr>
   </w:style>
-  <w:style w:type="character" w:customStyle="1" w:styleId="Heading4Char">
-    <w:name w:val="Heading 4 Char"/>
-    <w:basedOn w:val="DefaultParagraphFont"/>
-    <w:link w:val="Heading4"/>
+  <w:style w:type="character" w:customStyle="1" w:styleId="Overskrift4Tegn">
+    <w:name w:val="Overskrift 4 Tegn"/>
+    <w:basedOn w:val="Standardskrifttypeiafsnit"/>
+    <w:link w:val="Overskrift4"/>
     <w:uiPriority w:val="9"/>
     <w:rsid w:val="00302795"/>
     <w:rPr>
@@ -859,10 +861,10 @@
       <w:color w:val="2F5496" w:themeColor="accent1" w:themeShade="BF"/>
     </w:rPr>
   </w:style>
-  <w:style w:type="character" w:customStyle="1" w:styleId="Heading5Char">
-    <w:name w:val="Heading 5 Char"/>
-    <w:basedOn w:val="DefaultParagraphFont"/>
-    <w:link w:val="Heading5"/>
+  <w:style w:type="character" w:customStyle="1" w:styleId="Overskrift5Tegn">
+    <w:name w:val="Overskrift 5 Tegn"/>
+    <w:basedOn w:val="Standardskrifttypeiafsnit"/>
+    <w:link w:val="Overskrift5"/>
     <w:uiPriority w:val="9"/>
     <w:rsid w:val="00302795"/>
     <w:rPr>
@@ -870,7 +872,7 @@
       <w:color w:val="2F5496" w:themeColor="accent1" w:themeShade="BF"/>
     </w:rPr>
   </w:style>
-  <w:style w:type="paragraph" w:styleId="ListParagraph">
+  <w:style w:type="paragraph" w:styleId="Listeafsnit">
     <w:name w:val="List Paragraph"/>
     <w:basedOn w:val="Normal"/>
     <w:uiPriority w:val="34"/>

</xml_diff>